<commit_message>
Added TMT location in test cases. Author - Sarita Patel
SVN-Revision: 25302
</commit_message>
<xml_diff>
--- a/TestCases/Manual/9576_CollectionProtocol_Add_Success.docx
+++ b/TestCases/Manual/9576_CollectionProtocol_Add_Success.docx
@@ -2,6 +2,139 @@
 <file path=word/document.xml><?xml version="1.0" encoding="utf-8"?>
 <w:document xmlns:ve="http://schemas.openxmlformats.org/markup-compatibility/2006" xmlns:o="urn:schemas-microsoft-com:office:office" xmlns:r="http://schemas.openxmlformats.org/officeDocument/2006/relationships" xmlns:m="http://schemas.openxmlformats.org/officeDocument/2006/math" xmlns:v="urn:schemas-microsoft-com:vml" xmlns:wp="http://schemas.openxmlformats.org/drawingml/2006/wordprocessingDrawing" xmlns:w10="urn:schemas-microsoft-com:office:word" xmlns:w="http://schemas.openxmlformats.org/wordprocessingml/2006/main" xmlns:wne="http://schemas.microsoft.com/office/word/2006/wordml">
   <w:body>
+    <w:p>
+      <w:pPr>
+        <w:spacing w:after="0"/>
+        <w:rPr>
+          <w:b/>
+        </w:rPr>
+      </w:pPr>
+      <w:r>
+        <w:rPr>
+          <w:b/>
+        </w:rPr>
+        <w:t xml:space="preserve">TMT location: </w:t>
+      </w:r>
+    </w:p>
+    <w:p>
+      <w:pPr>
+        <w:pStyle w:val="ListParagraph"/>
+        <w:numPr>
+          <w:ilvl w:val="0"/>
+          <w:numId w:val="8"/>
+        </w:numPr>
+        <w:spacing w:after="0" w:line="276" w:lineRule="auto"/>
+      </w:pPr>
+      <w:r>
+        <w:t>Log in to TMT (</w:t>
+      </w:r>
+      <w:hyperlink r:id="rId5" w:history="1">
+        <w:r>
+          <w:rPr>
+            <w:rStyle w:val="Hyperlink"/>
+          </w:rPr>
+          <w:t>http://vtest11.wustl.edu:8080/catissuetmt/Home.do</w:t>
+        </w:r>
+      </w:hyperlink>
+      <w:r>
+        <w:t xml:space="preserve">). </w:t>
+      </w:r>
+    </w:p>
+    <w:p>
+      <w:pPr>
+        <w:pStyle w:val="ListParagraph"/>
+        <w:numPr>
+          <w:ilvl w:val="0"/>
+          <w:numId w:val="8"/>
+        </w:numPr>
+        <w:spacing w:after="0" w:line="276" w:lineRule="auto"/>
+      </w:pPr>
+      <w:r>
+        <w:t>Select Test cases tab.</w:t>
+      </w:r>
+    </w:p>
+    <w:p>
+      <w:pPr>
+        <w:pStyle w:val="ListParagraph"/>
+        <w:numPr>
+          <w:ilvl w:val="0"/>
+          <w:numId w:val="8"/>
+        </w:numPr>
+        <w:spacing w:after="0" w:line="276" w:lineRule="auto"/>
+      </w:pPr>
+      <w:r>
+        <w:t>Expand caTissue product from the tree view.</w:t>
+      </w:r>
+    </w:p>
+    <w:p>
+      <w:pPr>
+        <w:pStyle w:val="ListParagraph"/>
+        <w:numPr>
+          <w:ilvl w:val="0"/>
+          <w:numId w:val="8"/>
+        </w:numPr>
+        <w:spacing w:after="0" w:line="276" w:lineRule="auto"/>
+      </w:pPr>
+      <w:r>
+        <w:t>Expand Mater List-v2.0 version</w:t>
+      </w:r>
+    </w:p>
+    <w:p>
+      <w:pPr>
+        <w:pStyle w:val="ListParagraph"/>
+        <w:numPr>
+          <w:ilvl w:val="0"/>
+          <w:numId w:val="8"/>
+        </w:numPr>
+        <w:spacing w:after="0" w:line="276" w:lineRule="auto"/>
+      </w:pPr>
+      <w:r>
+        <w:t>Expand Admin Component</w:t>
+      </w:r>
+    </w:p>
+    <w:p>
+      <w:pPr>
+        <w:pStyle w:val="ListParagraph"/>
+        <w:numPr>
+          <w:ilvl w:val="0"/>
+          <w:numId w:val="8"/>
+        </w:numPr>
+        <w:spacing w:after="0" w:line="276" w:lineRule="auto"/>
+      </w:pPr>
+      <w:r>
+        <w:t>Expand Collection Protocol test area</w:t>
+      </w:r>
+    </w:p>
+    <w:p>
+      <w:pPr>
+        <w:pStyle w:val="ListParagraph"/>
+        <w:numPr>
+          <w:ilvl w:val="0"/>
+          <w:numId w:val="8"/>
+        </w:numPr>
+        <w:spacing w:after="0" w:line="276" w:lineRule="auto"/>
+        <w:rPr>
+          <w:b/>
+        </w:rPr>
+      </w:pPr>
+      <w:r>
+        <w:t xml:space="preserve">Select Test case ID 9576 with short title </w:t>
+      </w:r>
+      <w:proofErr w:type="spellStart"/>
+      <w:r>
+        <w:t>CollectionProtocol_Add_Success</w:t>
+      </w:r>
+      <w:proofErr w:type="spellEnd"/>
+    </w:p>
+    <w:p>
+      <w:pPr>
+        <w:pStyle w:val="ListParagraph"/>
+        <w:spacing w:after="0" w:line="276" w:lineRule="auto"/>
+        <w:rPr>
+          <w:b/>
+        </w:rPr>
+      </w:pPr>
+    </w:p>
     <w:p>
       <w:pPr>
         <w:rPr>
@@ -85,7 +218,7 @@
       <w:r>
         <w:t>(</w:t>
       </w:r>
-      <w:hyperlink r:id="rId5" w:history="1">
+      <w:hyperlink r:id="rId6" w:history="1">
         <w:r>
           <w:rPr>
             <w:rStyle w:val="Hyperlink"/>
@@ -401,6 +534,7 @@
         </w:numPr>
       </w:pPr>
       <w:r>
+        <w:lastRenderedPageBreak/>
         <w:t>Consent given for tissue specimen use for research unrelated to the patient's cancer</w:t>
       </w:r>
     </w:p>
@@ -583,7 +717,6 @@
               <w:ind w:left="0"/>
             </w:pPr>
             <w:r>
-              <w:lastRenderedPageBreak/>
               <w:t>Clinical Status</w:t>
             </w:r>
           </w:p>
@@ -1849,6 +1982,7 @@
               <w:ind w:left="0"/>
             </w:pPr>
             <w:r>
+              <w:lastRenderedPageBreak/>
               <w:t>Collection Container</w:t>
             </w:r>
           </w:p>
@@ -2410,7 +2544,6 @@
         </w:numPr>
       </w:pPr>
       <w:r>
-        <w:lastRenderedPageBreak/>
         <w:t>Click on Save Specimen requirements. Refer the expected Output.</w:t>
       </w:r>
     </w:p>
@@ -3273,6 +3406,7 @@
               <w:ind w:left="0"/>
             </w:pPr>
             <w:r>
+              <w:lastRenderedPageBreak/>
               <w:t>Tissue site</w:t>
             </w:r>
           </w:p>
@@ -4101,7 +4235,6 @@
               <w:ind w:left="0"/>
             </w:pPr>
             <w:r>
-              <w:lastRenderedPageBreak/>
               <w:t>Received Quality</w:t>
             </w:r>
           </w:p>
@@ -4746,6 +4879,7 @@
         <w:rPr>
           <w:b/>
         </w:rPr>
+        <w:lastRenderedPageBreak/>
         <w:t>Verification Logic:</w:t>
       </w:r>
     </w:p>
@@ -4860,7 +4994,6 @@
         </w:numPr>
       </w:pPr>
       <w:r>
-        <w:lastRenderedPageBreak/>
         <w:t>Verify all the specimen requirement details such as Specimen Class, Specimen type, Pathological Status are saved correctly.</w:t>
       </w:r>
       <w:r>
@@ -4891,7 +5024,15 @@
         </w:numPr>
       </w:pPr>
       <w:r>
-        <w:t>In CATISSUE_DATA_AUDIT_EVENT_LOG table Object Name should contain CATISSUE_COLLECTION_PROTOCOL, catissue_&lt;specimen type&gt;_</w:t>
+        <w:t xml:space="preserve">In CATISSUE_DATA_AUDIT_EVENT_LOG table Object Name should contain CATISSUE_COLLECTION_PROTOCOL, </w:t>
+      </w:r>
+      <w:proofErr w:type="spellStart"/>
+      <w:r>
+        <w:t>catissue</w:t>
+      </w:r>
+      <w:proofErr w:type="spellEnd"/>
+      <w:r>
+        <w:t>_&lt;specimen type&gt;_</w:t>
       </w:r>
       <w:proofErr w:type="spellStart"/>
       <w:r>
@@ -4931,7 +5072,15 @@
         </w:numPr>
       </w:pPr>
       <w:r>
-        <w:t>In CATISSUE_AUDIT_EVENT_DETAILS table Element name contains the list of attributes that are in CATISSUE_COLLECTION_PROTOCOL, catissue_&lt;</w:t>
+        <w:t xml:space="preserve">In CATISSUE_AUDIT_EVENT_DETAILS table Element name contains the list of attributes that are in CATISSUE_COLLECTION_PROTOCOL, </w:t>
+      </w:r>
+      <w:proofErr w:type="spellStart"/>
+      <w:r>
+        <w:t>catissue</w:t>
+      </w:r>
+      <w:proofErr w:type="spellEnd"/>
+      <w:r>
+        <w:t>_&lt;</w:t>
       </w:r>
       <w:proofErr w:type="spellStart"/>
       <w:r>
@@ -4979,7 +5128,15 @@
       </w:r>
       <w:proofErr w:type="spellEnd"/>
       <w:r>
-        <w:t xml:space="preserve"> and catissue_&lt;</w:t>
+        <w:t xml:space="preserve"> and </w:t>
+      </w:r>
+      <w:proofErr w:type="spellStart"/>
+      <w:r>
+        <w:t>catissue</w:t>
+      </w:r>
+      <w:proofErr w:type="spellEnd"/>
+      <w:r>
+        <w:t>_&lt;</w:t>
       </w:r>
       <w:proofErr w:type="spellStart"/>
       <w:r>
@@ -5658,6 +5815,119 @@
     </w:lvl>
   </w:abstractNum>
   <w:abstractNum w:abstractNumId="5">
+    <w:nsid w:val="61D040F7"/>
+    <w:multiLevelType w:val="hybridMultilevel"/>
+    <w:tmpl w:val="769A6358"/>
+    <w:lvl w:ilvl="0" w:tplc="AA340BBC">
+      <w:start w:val="1"/>
+      <w:numFmt w:val="decimal"/>
+      <w:lvlText w:val="%1."/>
+      <w:lvlJc w:val="left"/>
+      <w:pPr>
+        <w:ind w:left="720" w:hanging="360"/>
+      </w:pPr>
+      <w:rPr>
+        <w:b w:val="0"/>
+      </w:rPr>
+    </w:lvl>
+    <w:lvl w:ilvl="1" w:tplc="04090003">
+      <w:start w:val="1"/>
+      <w:numFmt w:val="decimal"/>
+      <w:lvlText w:val="%2."/>
+      <w:lvlJc w:val="left"/>
+      <w:pPr>
+        <w:tabs>
+          <w:tab w:val="num" w:pos="1440"/>
+        </w:tabs>
+        <w:ind w:left="1440" w:hanging="360"/>
+      </w:pPr>
+    </w:lvl>
+    <w:lvl w:ilvl="2" w:tplc="04090005">
+      <w:start w:val="1"/>
+      <w:numFmt w:val="decimal"/>
+      <w:lvlText w:val="%3."/>
+      <w:lvlJc w:val="left"/>
+      <w:pPr>
+        <w:tabs>
+          <w:tab w:val="num" w:pos="2160"/>
+        </w:tabs>
+        <w:ind w:left="2160" w:hanging="360"/>
+      </w:pPr>
+    </w:lvl>
+    <w:lvl w:ilvl="3" w:tplc="04090001">
+      <w:start w:val="1"/>
+      <w:numFmt w:val="decimal"/>
+      <w:lvlText w:val="%4."/>
+      <w:lvlJc w:val="left"/>
+      <w:pPr>
+        <w:tabs>
+          <w:tab w:val="num" w:pos="2880"/>
+        </w:tabs>
+        <w:ind w:left="2880" w:hanging="360"/>
+      </w:pPr>
+    </w:lvl>
+    <w:lvl w:ilvl="4" w:tplc="04090003">
+      <w:start w:val="1"/>
+      <w:numFmt w:val="decimal"/>
+      <w:lvlText w:val="%5."/>
+      <w:lvlJc w:val="left"/>
+      <w:pPr>
+        <w:tabs>
+          <w:tab w:val="num" w:pos="3600"/>
+        </w:tabs>
+        <w:ind w:left="3600" w:hanging="360"/>
+      </w:pPr>
+    </w:lvl>
+    <w:lvl w:ilvl="5" w:tplc="04090005">
+      <w:start w:val="1"/>
+      <w:numFmt w:val="decimal"/>
+      <w:lvlText w:val="%6."/>
+      <w:lvlJc w:val="left"/>
+      <w:pPr>
+        <w:tabs>
+          <w:tab w:val="num" w:pos="4320"/>
+        </w:tabs>
+        <w:ind w:left="4320" w:hanging="360"/>
+      </w:pPr>
+    </w:lvl>
+    <w:lvl w:ilvl="6" w:tplc="04090001">
+      <w:start w:val="1"/>
+      <w:numFmt w:val="decimal"/>
+      <w:lvlText w:val="%7."/>
+      <w:lvlJc w:val="left"/>
+      <w:pPr>
+        <w:tabs>
+          <w:tab w:val="num" w:pos="5040"/>
+        </w:tabs>
+        <w:ind w:left="5040" w:hanging="360"/>
+      </w:pPr>
+    </w:lvl>
+    <w:lvl w:ilvl="7" w:tplc="04090003">
+      <w:start w:val="1"/>
+      <w:numFmt w:val="decimal"/>
+      <w:lvlText w:val="%8."/>
+      <w:lvlJc w:val="left"/>
+      <w:pPr>
+        <w:tabs>
+          <w:tab w:val="num" w:pos="5760"/>
+        </w:tabs>
+        <w:ind w:left="5760" w:hanging="360"/>
+      </w:pPr>
+    </w:lvl>
+    <w:lvl w:ilvl="8" w:tplc="04090005">
+      <w:start w:val="1"/>
+      <w:numFmt w:val="decimal"/>
+      <w:lvlText w:val="%9."/>
+      <w:lvlJc w:val="left"/>
+      <w:pPr>
+        <w:tabs>
+          <w:tab w:val="num" w:pos="6480"/>
+        </w:tabs>
+        <w:ind w:left="6480" w:hanging="360"/>
+      </w:pPr>
+    </w:lvl>
+  </w:abstractNum>
+  <w:abstractNum w:abstractNumId="6">
     <w:nsid w:val="6E267A9D"/>
     <w:multiLevelType w:val="hybridMultilevel"/>
     <w:tmpl w:val="20746056"/>
@@ -5743,7 +6013,7 @@
       </w:pPr>
     </w:lvl>
   </w:abstractNum>
-  <w:abstractNum w:abstractNumId="6">
+  <w:abstractNum w:abstractNumId="7">
     <w:nsid w:val="6EC959DC"/>
     <w:multiLevelType w:val="hybridMultilevel"/>
     <w:tmpl w:val="2068A3EC"/>
@@ -5869,13 +6139,43 @@
     <w:abstractNumId w:val="1"/>
   </w:num>
   <w:num w:numId="5">
-    <w:abstractNumId w:val="5"/>
+    <w:abstractNumId w:val="6"/>
   </w:num>
   <w:num w:numId="6">
-    <w:abstractNumId w:val="6"/>
+    <w:abstractNumId w:val="7"/>
   </w:num>
   <w:num w:numId="7">
     <w:abstractNumId w:val="3"/>
+  </w:num>
+  <w:num w:numId="8">
+    <w:abstractNumId w:val="5"/>
+    <w:lvlOverride w:ilvl="0">
+      <w:startOverride w:val="1"/>
+    </w:lvlOverride>
+    <w:lvlOverride w:ilvl="1">
+      <w:startOverride w:val="1"/>
+    </w:lvlOverride>
+    <w:lvlOverride w:ilvl="2">
+      <w:startOverride w:val="1"/>
+    </w:lvlOverride>
+    <w:lvlOverride w:ilvl="3">
+      <w:startOverride w:val="1"/>
+    </w:lvlOverride>
+    <w:lvlOverride w:ilvl="4">
+      <w:startOverride w:val="1"/>
+    </w:lvlOverride>
+    <w:lvlOverride w:ilvl="5">
+      <w:startOverride w:val="1"/>
+    </w:lvlOverride>
+    <w:lvlOverride w:ilvl="6">
+      <w:startOverride w:val="1"/>
+    </w:lvlOverride>
+    <w:lvlOverride w:ilvl="7">
+      <w:startOverride w:val="1"/>
+    </w:lvlOverride>
+    <w:lvlOverride w:ilvl="8">
+      <w:startOverride w:val="1"/>
+    </w:lvlOverride>
   </w:num>
 </w:numbering>
 </file>

</xml_diff>

<commit_message>
Updating the SPP test cases
SVN-Revision: 27946
</commit_message>
<xml_diff>
--- a/TestCases/Manual/9576_CollectionProtocol_Add_Success.docx
+++ b/TestCases/Manual/9576_CollectionProtocol_Add_Success.docx
@@ -63,7 +63,15 @@
         <w:spacing w:after="0" w:line="276" w:lineRule="auto"/>
       </w:pPr>
       <w:r>
-        <w:t>Expand caTissue product from the tree view.</w:t>
+        <w:t xml:space="preserve">Expand </w:t>
+      </w:r>
+      <w:proofErr w:type="spellStart"/>
+      <w:r>
+        <w:t>caTissue</w:t>
+      </w:r>
+      <w:proofErr w:type="spellEnd"/>
+      <w:r>
+        <w:t xml:space="preserve"> product from the tree view.</w:t>
       </w:r>
     </w:p>
     <w:p>
@@ -118,8 +126,13 @@
         </w:rPr>
       </w:pPr>
       <w:r>
-        <w:t>Select Test case ID 9576 with short title CollectionProtocol_Add_Success</w:t>
-      </w:r>
+        <w:t xml:space="preserve">Select Test case ID 9576 with short title </w:t>
+      </w:r>
+      <w:proofErr w:type="spellStart"/>
+      <w:r>
+        <w:t>CollectionProtocol_Add_Success</w:t>
+      </w:r>
+      <w:proofErr w:type="spellEnd"/>
     </w:p>
     <w:p>
       <w:pPr>
@@ -158,7 +171,19 @@
         <w:rPr>
           <w:b/>
         </w:rPr>
-        <w:t>as a superadministrator.</w:t>
+        <w:t>as a super</w:t>
+      </w:r>
+      <w:r>
+        <w:rPr>
+          <w:b/>
+        </w:rPr>
+        <w:t xml:space="preserve"> </w:t>
+      </w:r>
+      <w:r>
+        <w:rPr>
+          <w:b/>
+        </w:rPr>
+        <w:t>administrator.</w:t>
       </w:r>
     </w:p>
     <w:p>
@@ -175,54 +200,264 @@
       </w:r>
     </w:p>
     <w:p>
-      <w:pPr>
-        <w:spacing w:after="0"/>
+      <w:r>
+        <w:t>Create Events via import XMI:</w:t>
+      </w:r>
+    </w:p>
+    <w:p>
+      <w:pPr>
+        <w:pStyle w:val="ListParagraph"/>
+        <w:numPr>
+          <w:ilvl w:val="0"/>
+          <w:numId w:val="11"/>
+        </w:numPr>
+      </w:pPr>
+      <w:r>
+        <w:t xml:space="preserve">Copy below files into ‘XMI’ folder in installable directory uploaded at </w:t>
+      </w:r>
+      <w:r>
+        <w:t>https://ncisvn.nci.nih.gov/svn/catissue/caTissueDocs/trunk/TestCases/Manual/</w:t>
+      </w:r>
+    </w:p>
+    <w:p>
+      <w:pPr>
+        <w:pStyle w:val="ListParagraph"/>
+        <w:spacing w:line="276" w:lineRule="auto"/>
+      </w:pPr>
+      <w:r>
+        <w:t>SPP_Container1</w:t>
+      </w:r>
+      <w:r>
+        <w:t>.csv</w:t>
+      </w:r>
+    </w:p>
+    <w:p>
+      <w:pPr>
+        <w:pStyle w:val="ListParagraph"/>
+      </w:pPr>
+      <w:r>
+        <w:t>Event1</w:t>
+      </w:r>
+      <w:r>
+        <w:t>.xmi</w:t>
+      </w:r>
+    </w:p>
+    <w:p>
+      <w:pPr>
+        <w:pStyle w:val="ListParagraph"/>
+      </w:pPr>
+      <w:r>
+        <w:t>SPPExample_PVs1</w:t>
+      </w:r>
+      <w:r>
+        <w:t>.csv</w:t>
+      </w:r>
+    </w:p>
+    <w:p>
+      <w:pPr>
+        <w:pStyle w:val="ListParagraph"/>
+        <w:numPr>
+          <w:ilvl w:val="0"/>
+          <w:numId w:val="11"/>
+        </w:numPr>
+        <w:spacing w:line="276" w:lineRule="auto"/>
+      </w:pPr>
+      <w:r>
+        <w:t>Run below command from installable</w:t>
+      </w:r>
+    </w:p>
+    <w:p>
+      <w:pPr>
+        <w:pStyle w:val="ListParagraph"/>
         <w:rPr>
-          <w:rFonts w:ascii="Verdana" w:hAnsi="Verdana"/>
-          <w:sz w:val="20"/>
+          <w:rFonts w:cstheme="minorHAnsi"/>
         </w:rPr>
       </w:pPr>
       <w:r>
         <w:rPr>
-          <w:rFonts w:ascii="Verdana" w:hAnsi="Verdana"/>
-          <w:sz w:val="20"/>
+          <w:rFonts w:cstheme="minorHAnsi"/>
         </w:rPr>
-        <w:t xml:space="preserve">Import latest dump located at </w:t>
-      </w:r>
-    </w:p>
-    <w:p>
-      <w:pPr>
-        <w:spacing w:after="0"/>
+        <w:t xml:space="preserve">ant </w:t>
+      </w:r>
+      <w:proofErr w:type="spellStart"/>
+      <w:r>
         <w:rPr>
-          <w:rFonts w:ascii="Verdana" w:hAnsi="Verdana"/>
-          <w:sz w:val="20"/>
+          <w:rFonts w:cstheme="minorHAnsi"/>
         </w:rPr>
-      </w:pPr>
+        <w:t>import_xmi</w:t>
+      </w:r>
+      <w:proofErr w:type="spellEnd"/>
       <w:r>
         <w:rPr>
-          <w:rFonts w:ascii="Verdana" w:hAnsi="Verdana"/>
-          <w:sz w:val="20"/>
+          <w:rFonts w:cstheme="minorHAnsi"/>
         </w:rPr>
-        <w:t>Oracle: https://ncisvn.nci.nih.gov/svn/catissue_persistent/caTissue Database Dump/v2.0/Oracle</w:t>
-      </w:r>
-    </w:p>
-    <w:p>
-      <w:pPr>
-        <w:spacing w:after="0"/>
+        <w:t xml:space="preserve"> -</w:t>
+      </w:r>
+      <w:proofErr w:type="spellStart"/>
+      <w:r>
         <w:rPr>
-          <w:rFonts w:ascii="Verdana" w:hAnsi="Verdana"/>
-          <w:sz w:val="20"/>
+          <w:rFonts w:cstheme="minorHAnsi"/>
         </w:rPr>
-      </w:pPr>
+        <w:t>Dfilename</w:t>
+      </w:r>
+      <w:proofErr w:type="spellEnd"/>
       <w:r>
         <w:rPr>
-          <w:rFonts w:ascii="Verdana" w:hAnsi="Verdana"/>
-          <w:sz w:val="20"/>
+          <w:rFonts w:cstheme="minorHAnsi"/>
         </w:rPr>
-        <w:t>MySQL: https://ncisvn.nci.nih.gov/svn/catissue_persistent/caTissue Database Dump/v2.0/MySQL and deploy application.</w:t>
-      </w:r>
-    </w:p>
-    <w:p>
+        <w:t>=</w:t>
+      </w:r>
+      <w:r>
+        <w:t>"/</w:t>
+      </w:r>
+      <w:proofErr w:type="spellStart"/>
+      <w:r>
+        <w:t>usr</w:t>
+      </w:r>
+      <w:proofErr w:type="spellEnd"/>
+      <w:r>
+        <w:t>/local/</w:t>
+      </w:r>
+      <w:proofErr w:type="spellStart"/>
+      <w:r>
+        <w:t>catissue</w:t>
+      </w:r>
+      <w:proofErr w:type="spellEnd"/>
+      <w:r>
+        <w:t>/I16W2/XMI/Event1</w:t>
+      </w:r>
+      <w:r>
+        <w:t>.xmi"</w:t>
+      </w:r>
+      <w:r>
+        <w:rPr>
+          <w:rFonts w:cstheme="minorHAnsi"/>
+        </w:rPr>
+        <w:t xml:space="preserve"> -DmainContainerList=</w:t>
+      </w:r>
+      <w:r>
+        <w:t>"/usr/local/c</w:t>
+      </w:r>
+      <w:r>
+        <w:t>atissue/I16W2/XMI/SPP_Container1</w:t>
+      </w:r>
+      <w:r>
+        <w:t>.csv"</w:t>
+      </w:r>
+      <w:r>
+        <w:rPr>
+          <w:rFonts w:cstheme="minorHAnsi"/>
+        </w:rPr>
+        <w:t>-Dpackage=</w:t>
+      </w:r>
+      <w:r>
+        <w:rPr>
+          <w:rFonts w:cstheme="minorHAnsi"/>
+        </w:rPr>
+        <w:t>”</w:t>
+      </w:r>
+      <w:r>
+        <w:rPr>
+          <w:rFonts w:cstheme="minorHAnsi"/>
+        </w:rPr>
+        <w:t>spp</w:t>
+      </w:r>
+      <w:r>
+        <w:rPr>
+          <w:rFonts w:cstheme="minorHAnsi"/>
+        </w:rPr>
+        <w:t>”</w:t>
+      </w:r>
+      <w:r>
+        <w:rPr>
+          <w:rFonts w:cstheme="minorHAnsi"/>
+        </w:rPr>
+        <w:t xml:space="preserve"> </w:t>
+      </w:r>
+      <w:r>
+        <w:rPr>
+          <w:rFonts w:cstheme="minorHAnsi"/>
+        </w:rPr>
+        <w:t>-Dpv.file.name=</w:t>
+      </w:r>
+      <w:r>
+        <w:rPr>
+          <w:rFonts w:cstheme="minorHAnsi"/>
+        </w:rPr>
+        <w:t>”</w:t>
+      </w:r>
+      <w:r>
+        <w:t>/usr/local/catissue/I16W2/XMI/</w:t>
+      </w:r>
+      <w:r>
+        <w:t>SPPExample_PVs</w:t>
+      </w:r>
+      <w:r>
+        <w:t>1</w:t>
+      </w:r>
+      <w:r>
+        <w:rPr>
+          <w:rFonts w:cstheme="minorHAnsi"/>
+        </w:rPr>
+        <w:t>”-</w:t>
+      </w:r>
+      <w:r>
+        <w:rPr>
+          <w:rFonts w:cstheme="minorHAnsi"/>
+        </w:rPr>
+        <w:t>Dhookentity=</w:t>
+      </w:r>
+      <w:r>
+        <w:rPr>
+          <w:rFonts w:cstheme="minorHAnsi"/>
+        </w:rPr>
+        <w:t>”</w:t>
+      </w:r>
+      <w:r>
+        <w:rPr>
+          <w:rFonts w:cstheme="minorHAnsi"/>
+        </w:rPr>
+        <w:t>edu.wustl.catissuecore.domain.processingprocedure.SpecimenProcessingProcedure</w:t>
+      </w:r>
+      <w:r>
+        <w:rPr>
+          <w:rFonts w:cstheme="minorHAnsi"/>
+        </w:rPr>
+        <w:t>”</w:t>
+      </w:r>
+    </w:p>
+    <w:p>
+      <w:pPr>
+        <w:pStyle w:val="ListParagraph"/>
+        <w:numPr>
+          <w:ilvl w:val="0"/>
+          <w:numId w:val="11"/>
+        </w:numPr>
+        <w:rPr>
+          <w:rFonts w:cstheme="minorHAnsi"/>
+        </w:rPr>
+      </w:pPr>
+      <w:r>
+        <w:rPr>
+          <w:rFonts w:cstheme="minorHAnsi"/>
+        </w:rPr>
+        <w:t>Restart the server</w:t>
+      </w:r>
+    </w:p>
+    <w:p>
+      <w:pPr>
+        <w:rPr>
+          <w:rFonts w:cstheme="minorHAnsi"/>
+        </w:rPr>
+      </w:pPr>
+      <w:r>
+        <w:t xml:space="preserve"> Create SPP:</w:t>
+      </w:r>
+    </w:p>
+    <w:p>
+      <w:pPr>
+        <w:pStyle w:val="ListParagraph"/>
+      </w:pPr>
       <w:r>
         <w:t xml:space="preserve">Upload the XML uploaded at </w:t>
       </w:r>
@@ -231,9 +466,28 @@
           <w:rPr>
             <w:rStyle w:val="Hyperlink"/>
           </w:rPr>
-          <w:t>https://ncisvn.nci.nih.gov/svn/catissue_persistent/caTissueDocs/trunk/TestCases/Manual/</w:t>
+          <w:t>https://ncisvn.nci.nih.gov/svn/catissue/caTissueDocs/trunk/TestCases/Manual/SPP1.zip</w:t>
         </w:r>
       </w:hyperlink>
+    </w:p>
+    <w:p>
+      <w:pPr>
+        <w:pStyle w:val="ListParagraph"/>
+        <w:rPr>
+          <w:rFonts w:cstheme="minorHAnsi"/>
+        </w:rPr>
+      </w:pPr>
+      <w:r>
+        <w:t xml:space="preserve"> By loading them using Administrative Data-&gt;</w:t>
+      </w:r>
+      <w:proofErr w:type="spellStart"/>
+      <w:r>
+        <w:t>SpecimenProcessingProcedure</w:t>
+      </w:r>
+      <w:proofErr w:type="spellEnd"/>
+      <w:r>
+        <w:t>-&gt;Add</w:t>
+      </w:r>
     </w:p>
     <w:p>
       <w:pPr>
@@ -280,6 +534,7 @@
         </w:numPr>
       </w:pPr>
       <w:r>
+        <w:lastRenderedPageBreak/>
         <w:t>Frozen Tissue Processing</w:t>
       </w:r>
     </w:p>
@@ -502,8 +757,13 @@
           <w:numId w:val="2"/>
         </w:numPr>
       </w:pPr>
-      <w:r>
-        <w:t>Monocytic Leukemia.</w:t>
+      <w:proofErr w:type="spellStart"/>
+      <w:r>
+        <w:t>Monocytic</w:t>
+      </w:r>
+      <w:proofErr w:type="spellEnd"/>
+      <w:r>
+        <w:t xml:space="preserve"> Leukemia.</w:t>
       </w:r>
     </w:p>
     <w:p>
@@ -515,8 +775,15 @@
         </w:numPr>
       </w:pPr>
       <w:r>
-        <w:lastRenderedPageBreak/>
-        <w:t>Chronic Monocytic Leukemia.</w:t>
+        <w:t xml:space="preserve">Chronic </w:t>
+      </w:r>
+      <w:proofErr w:type="spellStart"/>
+      <w:r>
+        <w:t>Monocytic</w:t>
+      </w:r>
+      <w:proofErr w:type="spellEnd"/>
+      <w:r>
+        <w:t xml:space="preserve"> Leukemia.</w:t>
       </w:r>
     </w:p>
     <w:p>
@@ -873,6 +1140,7 @@
               <w:ind w:left="0"/>
             </w:pPr>
             <w:r>
+              <w:lastRenderedPageBreak/>
               <w:t>SPP</w:t>
             </w:r>
           </w:p>
@@ -1402,12 +1670,13 @@
               <w:pStyle w:val="ListParagraph"/>
               <w:ind w:left="0"/>
             </w:pPr>
-            <w:r>
-              <w:t xml:space="preserve">Cryo preserved </w:t>
-            </w:r>
-            <w:r>
-              <w:lastRenderedPageBreak/>
-              <w:t>Cell</w:t>
+            <w:proofErr w:type="spellStart"/>
+            <w:r>
+              <w:t>Cryo</w:t>
+            </w:r>
+            <w:proofErr w:type="spellEnd"/>
+            <w:r>
+              <w:t xml:space="preserve"> preserved Cell</w:t>
             </w:r>
           </w:p>
         </w:tc>
@@ -1421,7 +1690,6 @@
               <w:ind w:left="0"/>
             </w:pPr>
             <w:r>
-              <w:lastRenderedPageBreak/>
               <w:t>Plasma</w:t>
             </w:r>
           </w:p>
@@ -1438,7 +1706,6 @@
               <w:ind w:left="0"/>
             </w:pPr>
             <w:r>
-              <w:lastRenderedPageBreak/>
               <w:t>Tissue side</w:t>
             </w:r>
           </w:p>
@@ -2633,6 +2900,7 @@
               <w:ind w:left="0"/>
             </w:pPr>
             <w:r>
+              <w:lastRenderedPageBreak/>
               <w:t>Aliquot Quantity</w:t>
             </w:r>
           </w:p>
@@ -3103,11 +3371,7 @@
               <w:ind w:left="0"/>
             </w:pPr>
             <w:r>
-              <w:t xml:space="preserve">Study Calendar Event </w:t>
-            </w:r>
-            <w:r>
-              <w:lastRenderedPageBreak/>
-              <w:t>Point</w:t>
+              <w:t>Study Calendar Event Point</w:t>
             </w:r>
           </w:p>
         </w:tc>
@@ -3121,7 +3385,6 @@
               <w:ind w:left="0"/>
             </w:pPr>
             <w:r>
-              <w:lastRenderedPageBreak/>
               <w:t>1.0</w:t>
             </w:r>
           </w:p>
@@ -3138,7 +3401,6 @@
               <w:ind w:left="0"/>
             </w:pPr>
             <w:r>
-              <w:lastRenderedPageBreak/>
               <w:t>Collection Point Label</w:t>
             </w:r>
           </w:p>
@@ -3827,8 +4089,13 @@
               <w:pStyle w:val="ListParagraph"/>
               <w:ind w:left="0"/>
             </w:pPr>
-            <w:r>
-              <w:t>Cryo preserved Cells</w:t>
+            <w:proofErr w:type="spellStart"/>
+            <w:r>
+              <w:t>Cryo</w:t>
+            </w:r>
+            <w:proofErr w:type="spellEnd"/>
+            <w:r>
+              <w:t xml:space="preserve"> preserved Cells</w:t>
             </w:r>
           </w:p>
         </w:tc>
@@ -3946,6 +4213,7 @@
               <w:ind w:left="0"/>
             </w:pPr>
             <w:r>
+              <w:lastRenderedPageBreak/>
               <w:t>Tissue site</w:t>
             </w:r>
           </w:p>
@@ -4874,7 +5142,6 @@
               <w:ind w:left="0"/>
             </w:pPr>
             <w:r>
-              <w:lastRenderedPageBreak/>
               <w:t>Collection Container</w:t>
             </w:r>
           </w:p>
@@ -5752,6 +6019,7 @@
     </w:p>
     <w:p>
       <w:r>
+        <w:lastRenderedPageBreak/>
         <w:t>11 The Clinical Diagnosis list on events page should display the subset list of clinical diagnosis values.</w:t>
       </w:r>
       <w:r>
@@ -5837,7 +6105,6 @@
         </w:rPr>
       </w:pPr>
       <w:r>
-        <w:lastRenderedPageBreak/>
         <w:t>Verify the CP details for the protocol.</w:t>
       </w:r>
     </w:p>
@@ -5931,7 +6198,15 @@
         </w:numPr>
       </w:pPr>
       <w:r>
-        <w:t>In CATISSUE_AUDIT_EVENT table new record should be entered with IP address equal to the IP address of the machine from which the action was performed and Event_Timepstamp equal to the date on which the action was performed. Event Type should contain INSERT.</w:t>
+        <w:t xml:space="preserve">In CATISSUE_AUDIT_EVENT table new record should be entered with IP address equal to the IP address of the machine from which the action was performed and </w:t>
+      </w:r>
+      <w:proofErr w:type="spellStart"/>
+      <w:r>
+        <w:t>Event_Timepstamp</w:t>
+      </w:r>
+      <w:proofErr w:type="spellEnd"/>
+      <w:r>
+        <w:t xml:space="preserve"> equal to the date on which the action was performed. Event Type should contain INSERT.</w:t>
       </w:r>
     </w:p>
     <w:p>
@@ -5943,7 +6218,23 @@
         </w:numPr>
       </w:pPr>
       <w:r>
-        <w:t xml:space="preserve">In CATISSUE_DATA_AUDIT_EVENT_LOG table Object Name should contain CATISSUE_COLLECTION_PROTOCOL, catissue_&lt;specimen type&gt;_req_specimen, CATISSUE_COLL_PROT_EVENT and CATISSUE_CONSENT_TIER. </w:t>
+        <w:t xml:space="preserve">In CATISSUE_DATA_AUDIT_EVENT_LOG table Object Name should contain CATISSUE_COLLECTION_PROTOCOL, </w:t>
+      </w:r>
+      <w:proofErr w:type="spellStart"/>
+      <w:r>
+        <w:t>catissue</w:t>
+      </w:r>
+      <w:proofErr w:type="spellEnd"/>
+      <w:r>
+        <w:t>_&lt;specimen type&gt;_</w:t>
+      </w:r>
+      <w:proofErr w:type="spellStart"/>
+      <w:r>
+        <w:t>req_specimen</w:t>
+      </w:r>
+      <w:proofErr w:type="spellEnd"/>
+      <w:r>
+        <w:t xml:space="preserve">, CATISSUE_COLL_PROT_EVENT and CATISSUE_CONSENT_TIER. </w:t>
       </w:r>
     </w:p>
     <w:p>
@@ -5954,8 +6245,29 @@
           <w:numId w:val="5"/>
         </w:numPr>
       </w:pPr>
-      <w:r>
-        <w:t>Object_ID is the unique ID of the object inserted. Parent_ID will be null for the main object (Collection protocol). Containment or reference type objects getting added will have a parent_id equal to the ID of the main Object (CP) being inserted. This table refers to CATISSUE_AUDIT_EVENT_LOG table which relates to the CATISSUE_AUDIT_EVENT table.</w:t>
+      <w:proofErr w:type="spellStart"/>
+      <w:r>
+        <w:t>Object_ID</w:t>
+      </w:r>
+      <w:proofErr w:type="spellEnd"/>
+      <w:r>
+        <w:t xml:space="preserve"> is the unique ID of the object inserted. </w:t>
+      </w:r>
+      <w:proofErr w:type="spellStart"/>
+      <w:r>
+        <w:t>Parent_ID</w:t>
+      </w:r>
+      <w:proofErr w:type="spellEnd"/>
+      <w:r>
+        <w:t xml:space="preserve"> will be null for the main object (Collection protocol). Containment or reference type objects getting added will have a </w:t>
+      </w:r>
+      <w:proofErr w:type="spellStart"/>
+      <w:r>
+        <w:t>parent_id</w:t>
+      </w:r>
+      <w:proofErr w:type="spellEnd"/>
+      <w:r>
+        <w:t xml:space="preserve"> equal to the ID of the main Object (CP) being inserted. This table refers to CATISSUE_AUDIT_EVENT_LOG table which relates to the CATISSUE_AUDIT_EVENT table.</w:t>
       </w:r>
     </w:p>
     <w:p>
@@ -5967,7 +6279,31 @@
         </w:numPr>
       </w:pPr>
       <w:r>
-        <w:t>In CATISSUE_AUDIT_EVENT_DETAILS table Element name contains the list of attributes that are in CATISSUE_COLLECTION_PROTOCOL, catissue_&lt;specimen_type&gt;_req_specimen, CATISSUE_COLL_PROT_EVENT and CATISSUE_CONSENT_TIER tables. Specimen LABEL FORMAT,</w:t>
+        <w:t xml:space="preserve">In CATISSUE_AUDIT_EVENT_DETAILS table Element name contains the list of attributes that are in CATISSUE_COLLECTION_PROTOCOL, </w:t>
+      </w:r>
+      <w:proofErr w:type="spellStart"/>
+      <w:r>
+        <w:t>catissue</w:t>
+      </w:r>
+      <w:proofErr w:type="spellEnd"/>
+      <w:r>
+        <w:t>_&lt;</w:t>
+      </w:r>
+      <w:proofErr w:type="spellStart"/>
+      <w:r>
+        <w:t>specimen_type</w:t>
+      </w:r>
+      <w:proofErr w:type="spellEnd"/>
+      <w:r>
+        <w:t>&gt;_</w:t>
+      </w:r>
+      <w:proofErr w:type="spellStart"/>
+      <w:r>
+        <w:t>req_specimen</w:t>
+      </w:r>
+      <w:proofErr w:type="spellEnd"/>
+      <w:r>
+        <w:t>, CATISSUE_COLL_PROT_EVENT and CATISSUE_CONSENT_TIER tables. Specimen LABEL FORMAT,</w:t>
       </w:r>
       <w:r>
         <w:t xml:space="preserve"> </w:t>
@@ -5991,7 +6327,39 @@
         </w:numPr>
       </w:pPr>
       <w:r>
-        <w:t>CATISSUE_USER will have their ID audited only as they have reference association with the main object. ID of CATISSUE_Coll_PROT_EVENT and catissue_&lt;specimen_type&gt;_req_specimen will also be audited along with their attributes as it is a containment type attribute.</w:t>
+        <w:t xml:space="preserve">CATISSUE_USER will have their ID audited only as they have reference association with the main object. ID of </w:t>
+      </w:r>
+      <w:proofErr w:type="spellStart"/>
+      <w:r>
+        <w:t>CATISSUE_Coll_PROT_EVENT</w:t>
+      </w:r>
+      <w:proofErr w:type="spellEnd"/>
+      <w:r>
+        <w:t xml:space="preserve"> and </w:t>
+      </w:r>
+      <w:proofErr w:type="spellStart"/>
+      <w:r>
+        <w:t>catissue</w:t>
+      </w:r>
+      <w:proofErr w:type="spellEnd"/>
+      <w:r>
+        <w:t>_&lt;</w:t>
+      </w:r>
+      <w:proofErr w:type="spellStart"/>
+      <w:r>
+        <w:t>specimen_type</w:t>
+      </w:r>
+      <w:proofErr w:type="spellEnd"/>
+      <w:r>
+        <w:t>&gt;_</w:t>
+      </w:r>
+      <w:proofErr w:type="spellStart"/>
+      <w:r>
+        <w:t>req_specimen</w:t>
+      </w:r>
+      <w:proofErr w:type="spellEnd"/>
+      <w:r>
+        <w:t xml:space="preserve"> will also be audited along with their attributes as it is a containment type attribute.</w:t>
       </w:r>
     </w:p>
     <w:p>
@@ -6027,6 +6395,7 @@
         </w:numPr>
       </w:pPr>
       <w:r>
+        <w:lastRenderedPageBreak/>
         <w:t>In this case following elements gets added:</w:t>
       </w:r>
     </w:p>
@@ -6062,9 +6431,11 @@
           <w:numId w:val="7"/>
         </w:numPr>
       </w:pPr>
+      <w:proofErr w:type="spellStart"/>
       <w:r>
         <w:t>edu.wustl.catissuecore.domain.User_PREV_CURR_IDS_LIST</w:t>
       </w:r>
+      <w:proofErr w:type="spellEnd"/>
     </w:p>
     <w:p>
       <w:pPr>
@@ -6074,9 +6445,11 @@
           <w:numId w:val="7"/>
         </w:numPr>
       </w:pPr>
+      <w:proofErr w:type="spellStart"/>
       <w:r>
         <w:t>edu.wustl.catissuecore.domain.ConsentTier_PREV_CURR_IDS_LIST</w:t>
       </w:r>
+      <w:proofErr w:type="spellEnd"/>
     </w:p>
     <w:p>
       <w:pPr>
@@ -6087,7 +6460,15 @@
         </w:numPr>
       </w:pPr>
       <w:r>
-        <w:t>Refer the data model and audit metadata.xml to find out the classes with containment and reference association with the main class.All the classes and attributes should be audited in respective audit tables.</w:t>
+        <w:t xml:space="preserve">Refer the data model and audit metadata.xml to find out the classes with containment and reference association with the main </w:t>
+      </w:r>
+      <w:proofErr w:type="spellStart"/>
+      <w:r>
+        <w:t>class.All</w:t>
+      </w:r>
+      <w:proofErr w:type="spellEnd"/>
+      <w:r>
+        <w:t xml:space="preserve"> the classes and attributes should be audited in respective audit tables.</w:t>
       </w:r>
     </w:p>
     <w:p/>
@@ -6217,6 +6598,95 @@
     </w:lvl>
   </w:abstractNum>
   <w:abstractNum w:abstractNumId="1">
+    <w:nsid w:val="15911F47"/>
+    <w:multiLevelType w:val="hybridMultilevel"/>
+    <w:tmpl w:val="3C96B7D8"/>
+    <w:lvl w:ilvl="0" w:tplc="0409000F">
+      <w:start w:val="1"/>
+      <w:numFmt w:val="decimal"/>
+      <w:lvlText w:val="%1."/>
+      <w:lvlJc w:val="left"/>
+      <w:pPr>
+        <w:ind w:left="720" w:hanging="360"/>
+      </w:pPr>
+      <w:rPr>
+        <w:rFonts w:hint="default"/>
+      </w:rPr>
+    </w:lvl>
+    <w:lvl w:ilvl="1" w:tplc="04090019" w:tentative="1">
+      <w:start w:val="1"/>
+      <w:numFmt w:val="lowerLetter"/>
+      <w:lvlText w:val="%2."/>
+      <w:lvlJc w:val="left"/>
+      <w:pPr>
+        <w:ind w:left="1440" w:hanging="360"/>
+      </w:pPr>
+    </w:lvl>
+    <w:lvl w:ilvl="2" w:tplc="0409001B" w:tentative="1">
+      <w:start w:val="1"/>
+      <w:numFmt w:val="lowerRoman"/>
+      <w:lvlText w:val="%3."/>
+      <w:lvlJc w:val="right"/>
+      <w:pPr>
+        <w:ind w:left="2160" w:hanging="180"/>
+      </w:pPr>
+    </w:lvl>
+    <w:lvl w:ilvl="3" w:tplc="0409000F" w:tentative="1">
+      <w:start w:val="1"/>
+      <w:numFmt w:val="decimal"/>
+      <w:lvlText w:val="%4."/>
+      <w:lvlJc w:val="left"/>
+      <w:pPr>
+        <w:ind w:left="2880" w:hanging="360"/>
+      </w:pPr>
+    </w:lvl>
+    <w:lvl w:ilvl="4" w:tplc="04090019" w:tentative="1">
+      <w:start w:val="1"/>
+      <w:numFmt w:val="lowerLetter"/>
+      <w:lvlText w:val="%5."/>
+      <w:lvlJc w:val="left"/>
+      <w:pPr>
+        <w:ind w:left="3600" w:hanging="360"/>
+      </w:pPr>
+    </w:lvl>
+    <w:lvl w:ilvl="5" w:tplc="0409001B" w:tentative="1">
+      <w:start w:val="1"/>
+      <w:numFmt w:val="lowerRoman"/>
+      <w:lvlText w:val="%6."/>
+      <w:lvlJc w:val="right"/>
+      <w:pPr>
+        <w:ind w:left="4320" w:hanging="180"/>
+      </w:pPr>
+    </w:lvl>
+    <w:lvl w:ilvl="6" w:tplc="0409000F" w:tentative="1">
+      <w:start w:val="1"/>
+      <w:numFmt w:val="decimal"/>
+      <w:lvlText w:val="%7."/>
+      <w:lvlJc w:val="left"/>
+      <w:pPr>
+        <w:ind w:left="5040" w:hanging="360"/>
+      </w:pPr>
+    </w:lvl>
+    <w:lvl w:ilvl="7" w:tplc="04090019" w:tentative="1">
+      <w:start w:val="1"/>
+      <w:numFmt w:val="lowerLetter"/>
+      <w:lvlText w:val="%8."/>
+      <w:lvlJc w:val="left"/>
+      <w:pPr>
+        <w:ind w:left="5760" w:hanging="360"/>
+      </w:pPr>
+    </w:lvl>
+    <w:lvl w:ilvl="8" w:tplc="0409001B" w:tentative="1">
+      <w:start w:val="1"/>
+      <w:numFmt w:val="lowerRoman"/>
+      <w:lvlText w:val="%9."/>
+      <w:lvlJc w:val="right"/>
+      <w:pPr>
+        <w:ind w:left="6480" w:hanging="180"/>
+      </w:pPr>
+    </w:lvl>
+  </w:abstractNum>
+  <w:abstractNum w:abstractNumId="2">
     <w:nsid w:val="20F928BD"/>
     <w:multiLevelType w:val="hybridMultilevel"/>
     <w:tmpl w:val="260A90DE"/>
@@ -6329,7 +6799,7 @@
       </w:rPr>
     </w:lvl>
   </w:abstractNum>
-  <w:abstractNum w:abstractNumId="2">
+  <w:abstractNum w:abstractNumId="3">
     <w:nsid w:val="3974655D"/>
     <w:multiLevelType w:val="hybridMultilevel"/>
     <w:tmpl w:val="F3A81B88"/>
@@ -6415,7 +6885,7 @@
       </w:pPr>
     </w:lvl>
   </w:abstractNum>
-  <w:abstractNum w:abstractNumId="3">
+  <w:abstractNum w:abstractNumId="4">
     <w:nsid w:val="40D60040"/>
     <w:multiLevelType w:val="hybridMultilevel"/>
     <w:tmpl w:val="66D42FDC"/>
@@ -6528,7 +6998,7 @@
       </w:rPr>
     </w:lvl>
   </w:abstractNum>
-  <w:abstractNum w:abstractNumId="4">
+  <w:abstractNum w:abstractNumId="5">
     <w:nsid w:val="58AC1713"/>
     <w:multiLevelType w:val="hybridMultilevel"/>
     <w:tmpl w:val="B83C6736"/>
@@ -6641,7 +7111,7 @@
       </w:rPr>
     </w:lvl>
   </w:abstractNum>
-  <w:abstractNum w:abstractNumId="5">
+  <w:abstractNum w:abstractNumId="6">
     <w:nsid w:val="58EF13D6"/>
     <w:multiLevelType w:val="hybridMultilevel"/>
     <w:tmpl w:val="5EAEB0BE"/>
@@ -6754,7 +7224,7 @@
       </w:rPr>
     </w:lvl>
   </w:abstractNum>
-  <w:abstractNum w:abstractNumId="6">
+  <w:abstractNum w:abstractNumId="7">
     <w:nsid w:val="61D040F7"/>
     <w:multiLevelType w:val="hybridMultilevel"/>
     <w:tmpl w:val="769A6358"/>
@@ -6867,7 +7337,7 @@
       </w:pPr>
     </w:lvl>
   </w:abstractNum>
-  <w:abstractNum w:abstractNumId="7">
+  <w:abstractNum w:abstractNumId="8">
     <w:nsid w:val="6E267A9D"/>
     <w:multiLevelType w:val="hybridMultilevel"/>
     <w:tmpl w:val="20746056"/>
@@ -6953,7 +7423,96 @@
       </w:pPr>
     </w:lvl>
   </w:abstractNum>
-  <w:abstractNum w:abstractNumId="8">
+  <w:abstractNum w:abstractNumId="9">
+    <w:nsid w:val="6E3E19E5"/>
+    <w:multiLevelType w:val="hybridMultilevel"/>
+    <w:tmpl w:val="84227D36"/>
+    <w:lvl w:ilvl="0" w:tplc="0409000F">
+      <w:start w:val="1"/>
+      <w:numFmt w:val="decimal"/>
+      <w:lvlText w:val="%1."/>
+      <w:lvlJc w:val="left"/>
+      <w:pPr>
+        <w:ind w:left="720" w:hanging="360"/>
+      </w:pPr>
+      <w:rPr>
+        <w:rFonts w:hint="default"/>
+      </w:rPr>
+    </w:lvl>
+    <w:lvl w:ilvl="1" w:tplc="04090019" w:tentative="1">
+      <w:start w:val="1"/>
+      <w:numFmt w:val="lowerLetter"/>
+      <w:lvlText w:val="%2."/>
+      <w:lvlJc w:val="left"/>
+      <w:pPr>
+        <w:ind w:left="1440" w:hanging="360"/>
+      </w:pPr>
+    </w:lvl>
+    <w:lvl w:ilvl="2" w:tplc="0409001B" w:tentative="1">
+      <w:start w:val="1"/>
+      <w:numFmt w:val="lowerRoman"/>
+      <w:lvlText w:val="%3."/>
+      <w:lvlJc w:val="right"/>
+      <w:pPr>
+        <w:ind w:left="2160" w:hanging="180"/>
+      </w:pPr>
+    </w:lvl>
+    <w:lvl w:ilvl="3" w:tplc="0409000F" w:tentative="1">
+      <w:start w:val="1"/>
+      <w:numFmt w:val="decimal"/>
+      <w:lvlText w:val="%4."/>
+      <w:lvlJc w:val="left"/>
+      <w:pPr>
+        <w:ind w:left="2880" w:hanging="360"/>
+      </w:pPr>
+    </w:lvl>
+    <w:lvl w:ilvl="4" w:tplc="04090019" w:tentative="1">
+      <w:start w:val="1"/>
+      <w:numFmt w:val="lowerLetter"/>
+      <w:lvlText w:val="%5."/>
+      <w:lvlJc w:val="left"/>
+      <w:pPr>
+        <w:ind w:left="3600" w:hanging="360"/>
+      </w:pPr>
+    </w:lvl>
+    <w:lvl w:ilvl="5" w:tplc="0409001B" w:tentative="1">
+      <w:start w:val="1"/>
+      <w:numFmt w:val="lowerRoman"/>
+      <w:lvlText w:val="%6."/>
+      <w:lvlJc w:val="right"/>
+      <w:pPr>
+        <w:ind w:left="4320" w:hanging="180"/>
+      </w:pPr>
+    </w:lvl>
+    <w:lvl w:ilvl="6" w:tplc="0409000F" w:tentative="1">
+      <w:start w:val="1"/>
+      <w:numFmt w:val="decimal"/>
+      <w:lvlText w:val="%7."/>
+      <w:lvlJc w:val="left"/>
+      <w:pPr>
+        <w:ind w:left="5040" w:hanging="360"/>
+      </w:pPr>
+    </w:lvl>
+    <w:lvl w:ilvl="7" w:tplc="04090019" w:tentative="1">
+      <w:start w:val="1"/>
+      <w:numFmt w:val="lowerLetter"/>
+      <w:lvlText w:val="%8."/>
+      <w:lvlJc w:val="left"/>
+      <w:pPr>
+        <w:ind w:left="5760" w:hanging="360"/>
+      </w:pPr>
+    </w:lvl>
+    <w:lvl w:ilvl="8" w:tplc="0409001B" w:tentative="1">
+      <w:start w:val="1"/>
+      <w:numFmt w:val="lowerRoman"/>
+      <w:lvlText w:val="%9."/>
+      <w:lvlJc w:val="right"/>
+      <w:pPr>
+        <w:ind w:left="6480" w:hanging="180"/>
+      </w:pPr>
+    </w:lvl>
+  </w:abstractNum>
+  <w:abstractNum w:abstractNumId="10">
     <w:nsid w:val="6EC959DC"/>
     <w:multiLevelType w:val="hybridMultilevel"/>
     <w:tmpl w:val="2068A3EC"/>
@@ -7067,28 +7626,28 @@
     </w:lvl>
   </w:abstractNum>
   <w:num w:numId="1">
-    <w:abstractNumId w:val="2"/>
+    <w:abstractNumId w:val="3"/>
   </w:num>
   <w:num w:numId="2">
-    <w:abstractNumId w:val="5"/>
+    <w:abstractNumId w:val="6"/>
   </w:num>
   <w:num w:numId="3">
     <w:abstractNumId w:val="0"/>
   </w:num>
   <w:num w:numId="4">
-    <w:abstractNumId w:val="1"/>
+    <w:abstractNumId w:val="2"/>
   </w:num>
   <w:num w:numId="5">
-    <w:abstractNumId w:val="7"/>
+    <w:abstractNumId w:val="8"/>
   </w:num>
   <w:num w:numId="6">
-    <w:abstractNumId w:val="8"/>
+    <w:abstractNumId w:val="10"/>
   </w:num>
   <w:num w:numId="7">
-    <w:abstractNumId w:val="3"/>
+    <w:abstractNumId w:val="4"/>
   </w:num>
   <w:num w:numId="8">
-    <w:abstractNumId w:val="6"/>
+    <w:abstractNumId w:val="7"/>
     <w:lvlOverride w:ilvl="0">
       <w:startOverride w:val="1"/>
     </w:lvlOverride>
@@ -7118,7 +7677,13 @@
     </w:lvlOverride>
   </w:num>
   <w:num w:numId="9">
-    <w:abstractNumId w:val="4"/>
+    <w:abstractNumId w:val="5"/>
+  </w:num>
+  <w:num w:numId="10">
+    <w:abstractNumId w:val="1"/>
+  </w:num>
+  <w:num w:numId="11">
+    <w:abstractNumId w:val="9"/>
   </w:num>
 </w:numbering>
 </file>

</xml_diff>